<commit_message>
26. bilerako akta gehitu eta 25. eguneratu
</commit_message>
<xml_diff>
--- a/Barne Informazioa/Barne Kudeaketa/Bilera Aktak/2021-08-23.docx
+++ b/Barne Informazioa/Barne Kudeaketa/Bilera Aktak/2021-08-23.docx
@@ -219,7 +219,7 @@
           <w:sz w:val="24"/>
           <w:szCs w:val="24"/>
         </w:rPr>
-        <w:t>1</w:t>
+        <w:t>2</w:t>
       </w:r>
       <w:r>
         <w:rPr>
@@ -417,7 +417,7 @@
                 <w:sz w:val="24"/>
                 <w:szCs w:val="24"/>
               </w:rPr>
-              <w:t>1</w:t>
+              <w:t>0</w:t>
             </w:r>
             <w:r>
               <w:rPr>
@@ -501,7 +501,7 @@
                 <w:sz w:val="24"/>
                 <w:szCs w:val="24"/>
               </w:rPr>
-              <w:t>1</w:t>
+              <w:t>0</w:t>
             </w:r>
             <w:r>
               <w:rPr>

</xml_diff>